<commit_message>
aanpassing regels 2 okt
- agenten
+ obstakelcatalogus
+ tussenopjes
+extra regels
</commit_message>
<xml_diff>
--- a/GAME files/Spelregels.docx
+++ b/GAME files/Spelregels.docx
@@ -448,6 +448,22 @@
     </w:p>
     <w:p>
       <w:pPr>
+        <w:pStyle w:val="Kop2"/>
+        <w:rPr>
+          <w:i/>
+          <w:color w:val="3B3838" w:themeColor="background2" w:themeShade="40"/>
+        </w:rPr>
+      </w:pPr>
+      <w:r>
+        <w:rPr>
+          <w:i/>
+          <w:color w:val="3B3838" w:themeColor="background2" w:themeShade="40"/>
+        </w:rPr>
+        <w:t xml:space="preserve">Pinonnen </w:t>
+      </w:r>
+    </w:p>
+    <w:p>
+      <w:pPr>
         <w:pStyle w:val="Lijstalinea"/>
         <w:numPr>
           <w:ilvl w:val="0"/>
@@ -462,10 +478,24 @@
         <w:t>Elke speler begint met</w:t>
       </w:r>
       <w:r>
-        <w:t xml:space="preserve"> 1 spelers pion,</w:t>
-      </w:r>
-      <w:r>
-        <w:t xml:space="preserve"> 3 manschap-</w:t>
+        <w:t xml:space="preserve"> 1 </w:t>
+      </w:r>
+      <w:r>
+        <w:t>Gangster</w:t>
+      </w:r>
+      <w:r>
+        <w:t xml:space="preserve"> pion,</w:t>
+      </w:r>
+      <w:r>
+        <w:t xml:space="preserve"> 3 manschap</w:t>
+      </w:r>
+      <w:r>
+        <w:t>s</w:t>
+      </w:r>
+      <w:bookmarkStart w:id="0" w:name="_GoBack"/>
+      <w:bookmarkEnd w:id="0"/>
+      <w:r>
+        <w:t>-</w:t>
       </w:r>
       <w:r>
         <w:t>pionnetjes</w:t>
@@ -513,6 +543,9 @@
       <w:r>
         <w:t>verplaatsen.</w:t>
       </w:r>
+      <w:r>
+        <w:t xml:space="preserve"> </w:t>
+      </w:r>
     </w:p>
     <w:p>
       <w:pPr>
@@ -527,13 +560,32 @@
         <w:ind w:left="-284"/>
       </w:pPr>
       <w:r>
-        <w:t>Wanner een speler zich over een kans symbool beweeg</w:t>
-      </w:r>
-      <w:r>
-        <w:t>t moet hij/zij een kanskaart tre</w:t>
-      </w:r>
-      <w:r>
-        <w:t>kken.</w:t>
+        <w:t xml:space="preserve">Wanneer een speler een gebouw verliest moeten zijn/haar pionnen terug naar het startpunt. Deze pionnen hebben een </w:t>
+      </w:r>
+      <w:r>
+        <w:rPr>
+          <w:i/>
+        </w:rPr>
+        <w:t>cooldown</w:t>
+      </w:r>
+      <w:r>
+        <w:t xml:space="preserve"> van 1 beurt.</w:t>
+      </w:r>
+    </w:p>
+    <w:p>
+      <w:pPr>
+        <w:pStyle w:val="Kop2"/>
+        <w:rPr>
+          <w:i/>
+          <w:color w:val="3B3838" w:themeColor="background2" w:themeShade="40"/>
+        </w:rPr>
+      </w:pPr>
+      <w:r>
+        <w:rPr>
+          <w:i/>
+          <w:color w:val="3B3838" w:themeColor="background2" w:themeShade="40"/>
+        </w:rPr>
+        <w:t xml:space="preserve">Actiepunten </w:t>
       </w:r>
     </w:p>
     <w:p>
@@ -565,7 +617,10 @@
         <w:ind w:left="-284"/>
       </w:pPr>
       <w:r>
-        <w:t>Veroverde actiepunten kunnen in de volgende ronde worden gebruikt.</w:t>
+        <w:t>Veroverde actiepunten kunnen in de</w:t>
+      </w:r>
+      <w:r>
+        <w:t xml:space="preserve"> volgende ronde worden gebruikt bovenop het aantal van de voorgaande ronde.</w:t>
       </w:r>
     </w:p>
     <w:p>
@@ -581,16 +636,7 @@
         <w:ind w:left="-284"/>
       </w:pPr>
       <w:r>
-        <w:t xml:space="preserve">Wanneer een speler een gebouw verliest moeten zijn/haar pionnen terug naar het startpunt. Deze pionnen hebben een </w:t>
-      </w:r>
-      <w:r>
-        <w:rPr>
-          <w:i/>
-        </w:rPr>
-        <w:t>cooldown</w:t>
-      </w:r>
-      <w:r>
-        <w:t xml:space="preserve"> van 1 beurt.</w:t>
+        <w:t>Shortcuts kosten 2 actiepunten.</w:t>
       </w:r>
     </w:p>
     <w:p>
@@ -606,34 +652,29 @@
         <w:ind w:left="-284"/>
       </w:pPr>
       <w:r>
-        <w:t>Wan</w:t>
-      </w:r>
-      <w:r>
-        <w:t>n</w:t>
-      </w:r>
-      <w:r>
-        <w:t>eer een s</w:t>
-      </w:r>
-      <w:r>
-        <w:t xml:space="preserve">peler een </w:t>
-      </w:r>
-      <w:r>
-        <w:t>gebouw</w:t>
-      </w:r>
-      <w:r>
-        <w:t xml:space="preserve"> wilt veroveren kost dat 1 </w:t>
-      </w:r>
-      <w:r>
-        <w:rPr>
-          <w:i/>
-        </w:rPr>
-        <w:t xml:space="preserve">actiepunt. </w:t>
-      </w:r>
-      <w:r>
-        <w:t>Wanneer een andere</w:t>
-      </w:r>
-      <w:r>
-        <w:t xml:space="preserve"> speler dit gebouw wilt overnemen zal er door de twee spelers om het gebouw worden gedobbeld. De speler die het hoogste aantal punten gooit krijgt het gebouw.</w:t>
+        <w:t>Gewonnen manschap mag bewogen worden met de overgebleven actiepunten.</w:t>
+      </w:r>
+    </w:p>
+    <w:p>
+      <w:pPr>
+        <w:pStyle w:val="Kop2"/>
+        <w:rPr>
+          <w:rStyle w:val="Zwaar"/>
+          <w:b w:val="0"/>
+          <w:bCs w:val="0"/>
+          <w:i/>
+          <w:color w:val="3B3838" w:themeColor="background2" w:themeShade="40"/>
+        </w:rPr>
+      </w:pPr>
+      <w:r>
+        <w:rPr>
+          <w:rStyle w:val="Zwaar"/>
+          <w:b w:val="0"/>
+          <w:bCs w:val="0"/>
+          <w:i/>
+          <w:color w:val="3B3838" w:themeColor="background2" w:themeShade="40"/>
+        </w:rPr>
+        <w:t>Kans</w:t>
       </w:r>
     </w:p>
     <w:p>
@@ -649,16 +690,26 @@
         <w:ind w:left="-284"/>
       </w:pPr>
       <w:r>
-        <w:t xml:space="preserve">Wanneer een speler een gebouw verovert zullen de bijbehorende </w:t>
-      </w:r>
-      <w:r>
-        <w:rPr>
-          <w:i/>
-        </w:rPr>
-        <w:t>resources</w:t>
-      </w:r>
-      <w:r>
-        <w:t xml:space="preserve"> aan de speler worden toegekend.</w:t>
+        <w:t>Wanner een speler zich over een kans symbool beweegt moet hij/zij een kanskaart trekken.</w:t>
+      </w:r>
+    </w:p>
+    <w:p>
+      <w:pPr>
+        <w:pStyle w:val="Kop2"/>
+        <w:rPr>
+          <w:i/>
+          <w:color w:val="3B3838" w:themeColor="background2" w:themeShade="40"/>
+        </w:rPr>
+      </w:pPr>
+      <w:r>
+        <w:rPr>
+          <w:rStyle w:val="Zwaar"/>
+          <w:b w:val="0"/>
+          <w:bCs w:val="0"/>
+          <w:i/>
+          <w:color w:val="3B3838" w:themeColor="background2" w:themeShade="40"/>
+        </w:rPr>
+        <w:t>Veroveren</w:t>
       </w:r>
     </w:p>
     <w:p>
@@ -674,7 +725,34 @@
         <w:ind w:left="-284"/>
       </w:pPr>
       <w:r>
-        <w:t>Na het veroveren van een gebouw gaat de limiet van een bepaalde resource omhoog.</w:t>
+        <w:t>Wan</w:t>
+      </w:r>
+      <w:r>
+        <w:t>n</w:t>
+      </w:r>
+      <w:r>
+        <w:t>eer een s</w:t>
+      </w:r>
+      <w:r>
+        <w:t xml:space="preserve">peler een </w:t>
+      </w:r>
+      <w:r>
+        <w:t>gebouw</w:t>
+      </w:r>
+      <w:r>
+        <w:t xml:space="preserve"> wilt veroveren kost dat 1 </w:t>
+      </w:r>
+      <w:r>
+        <w:rPr>
+          <w:i/>
+        </w:rPr>
+        <w:t xml:space="preserve">actiepunt. </w:t>
+      </w:r>
+      <w:r>
+        <w:t>Wanneer een andere speler dit gebouw wilt overnemen zal er door de twee spelers om het gebouw worden gedobbeld. De speler die het hoogste aantal punten gooit krijgt het gebouw.</w:t>
+      </w:r>
+      <w:r>
+        <w:t xml:space="preserve"> </w:t>
       </w:r>
     </w:p>
     <w:p>
@@ -690,31 +768,16 @@
         <w:ind w:left="-284"/>
       </w:pPr>
       <w:r>
-        <w:t>Wanneer</w:t>
-      </w:r>
-      <w:r>
-        <w:t xml:space="preserve"> een speler een gebouw verliest, </w:t>
-      </w:r>
-      <w:r>
-        <w:t>daalt</w:t>
-      </w:r>
-      <w:r>
-        <w:t xml:space="preserve"> de resource limiet naar de </w:t>
-      </w:r>
-      <w:r>
-        <w:t>vorige waarde daarvan (</w:t>
-      </w:r>
-      <w:r>
-        <w:t>de gewonnen mankracht verliest de speler hierbij niet</w:t>
-      </w:r>
-      <w:r>
-        <w:t>, maar zal ook niet meer tot het huidige aantal kunnen worden aangevuld</w:t>
-      </w:r>
-      <w:r>
-        <w:t>)</w:t>
-      </w:r>
-      <w:r>
-        <w:t xml:space="preserve">. </w:t>
+        <w:t xml:space="preserve">Wanneer een speler een gebouw verovert zullen de bijbehorende </w:t>
+      </w:r>
+      <w:r>
+        <w:rPr>
+          <w:i/>
+        </w:rPr>
+        <w:t>resources</w:t>
+      </w:r>
+      <w:r>
+        <w:t xml:space="preserve"> aan de speler worden toegekend.</w:t>
       </w:r>
     </w:p>
     <w:p>
@@ -730,16 +793,7 @@
         <w:ind w:left="-284"/>
       </w:pPr>
       <w:r>
-        <w:t xml:space="preserve">Met </w:t>
-      </w:r>
-      <w:r>
-        <w:rPr>
-          <w:i/>
-        </w:rPr>
-        <w:t>Soldi</w:t>
-      </w:r>
-      <w:r>
-        <w:t xml:space="preserve"> kan een speler voor één beurt agenten omkopen of extra mankracht inhuren.</w:t>
+        <w:t>Wanneer de uitdager verliest mag deze geen actiepunten meer gebruiken, maar deze speler mag wel op het vak blijven staan.</w:t>
       </w:r>
     </w:p>
     <w:p>
@@ -755,13 +809,7 @@
         <w:ind w:left="-284"/>
       </w:pPr>
       <w:r>
-        <w:t>Elke nieuwe ronde</w:t>
-      </w:r>
-      <w:r>
-        <w:t xml:space="preserve"> zal e</w:t>
-      </w:r>
-      <w:r>
-        <w:t>r worden gedobbeld om te beslissen waar de politieagenten zullen worden geplaatst.</w:t>
+        <w:t>Na het veroveren van een gebouw gaat de limiet van een bepaalde resource omhoog.</w:t>
       </w:r>
     </w:p>
     <w:p>
@@ -777,16 +825,7 @@
         <w:ind w:left="-284"/>
       </w:pPr>
       <w:r>
-        <w:t>De</w:t>
-      </w:r>
-      <w:r>
-        <w:t xml:space="preserve"> </w:t>
-      </w:r>
-      <w:r>
-        <w:t>agenten mogen willekeurig in de districten worden geplaatst</w:t>
-      </w:r>
-      <w:r>
-        <w:t>.</w:t>
+        <w:t xml:space="preserve">Wanneer een speler een gebouw verliest, daalt de resource limiet naar de vorige waarde daarvan (de gewonnen mankracht verliest de speler hierbij niet, maar zal ook niet meer tot het huidige aantal kunnen worden aangevuld). </w:t>
       </w:r>
     </w:p>
     <w:p>
@@ -802,34 +841,35 @@
         <w:ind w:left="-284"/>
       </w:pPr>
       <w:r>
-        <w:t>Gevangengenomen manschappen kunnen worden bevrijd door</w:t>
-      </w:r>
-      <w:r>
-        <w:t xml:space="preserve"> het trekken van een </w:t>
-      </w:r>
-      <w:r>
-        <w:rPr>
-          <w:i/>
-        </w:rPr>
-        <w:t>k</w:t>
-      </w:r>
-      <w:r>
-        <w:rPr>
-          <w:i/>
-        </w:rPr>
-        <w:t>an</w:t>
-      </w:r>
-      <w:r>
-        <w:rPr>
-          <w:i/>
-        </w:rPr>
-        <w:t xml:space="preserve">skaart </w:t>
-      </w:r>
-      <w:r>
-        <w:t xml:space="preserve">of </w:t>
-      </w:r>
-      <w:r>
-        <w:t>door een succesvolle uitbraak uit te voeren.</w:t>
+        <w:t xml:space="preserve">De speler die een gebouw verliest zal met de pion die op het veroverde gebouw stond weer terugkeren naar de </w:t>
+      </w:r>
+      <w:r>
+        <w:rPr>
+          <w:i/>
+        </w:rPr>
+        <w:t>Homebase</w:t>
+      </w:r>
+      <w:r>
+        <w:t xml:space="preserve"> </w:t>
+      </w:r>
+    </w:p>
+    <w:p>
+      <w:pPr>
+        <w:pStyle w:val="Kop2"/>
+        <w:rPr>
+          <w:i/>
+          <w:color w:val="3B3838" w:themeColor="background2" w:themeShade="40"/>
+        </w:rPr>
+      </w:pPr>
+      <w:r>
+        <w:rPr>
+          <w:rStyle w:val="Zwaar"/>
+          <w:b w:val="0"/>
+          <w:bCs w:val="0"/>
+          <w:i/>
+          <w:color w:val="3B3838" w:themeColor="background2" w:themeShade="40"/>
+        </w:rPr>
+        <w:t>Obstakels</w:t>
       </w:r>
     </w:p>
     <w:p>
@@ -845,7 +885,19 @@
         <w:ind w:left="-284"/>
       </w:pPr>
       <w:r>
-        <w:t>Shortcuts kosten 2 punten.</w:t>
+        <w:t xml:space="preserve">Met </w:t>
+      </w:r>
+      <w:r>
+        <w:rPr>
+          <w:i/>
+        </w:rPr>
+        <w:t>Soldi</w:t>
+      </w:r>
+      <w:r>
+        <w:t xml:space="preserve"> kan een speler </w:t>
+      </w:r>
+      <w:r>
+        <w:t>Obstakels kopen.</w:t>
       </w:r>
     </w:p>
     <w:p>
@@ -861,32 +913,309 @@
         <w:ind w:left="-284"/>
       </w:pPr>
       <w:r>
-        <w:t>Gewonnen manschap mag bewogen worden met de overgebleven actiepunten.</w:t>
+        <w:t>Elke speler mag in het bezit zijn van maximaal 4 obstakels.</w:t>
       </w:r>
     </w:p>
     <w:p>
       <w:pPr>
         <w:pStyle w:val="Lijstalinea"/>
-        <w:numPr>
-          <w:ilvl w:val="0"/>
-          <w:numId w:val="1"/>
-        </w:numPr>
         <w:tabs>
           <w:tab w:val="left" w:pos="5954"/>
         </w:tabs>
         <w:ind w:left="-284"/>
       </w:pPr>
-      <w:r>
-        <w:t xml:space="preserve">Obstakels kunnen met </w:t>
-      </w:r>
-      <w:r>
-        <w:rPr>
-          <w:i/>
-        </w:rPr>
-        <w:t xml:space="preserve">soldi </w:t>
-      </w:r>
-      <w:r>
-        <w:t>worden gekocht.</w:t>
+    </w:p>
+    <w:p>
+      <w:pPr>
+        <w:jc w:val="center"/>
+      </w:pPr>
+    </w:p>
+    <w:p>
+      <w:pPr>
+        <w:rPr>
+          <w:i/>
+        </w:rPr>
+      </w:pPr>
+      <w:r>
+        <w:rPr>
+          <w:b/>
+          <w:i/>
+        </w:rPr>
+        <w:t xml:space="preserve">Actiepunten: </w:t>
+      </w:r>
+      <w:r>
+        <w:rPr>
+          <w:i/>
+        </w:rPr>
+        <w:t>dit zijn punten waarmee een speler</w:t>
+      </w:r>
+      <w:r>
+        <w:rPr>
+          <w:i/>
+        </w:rPr>
+        <w:t xml:space="preserve"> kan bewegen en gebouwen kan overnemen.</w:t>
+      </w:r>
+    </w:p>
+    <w:p>
+      <w:pPr>
+        <w:rPr>
+          <w:i/>
+        </w:rPr>
+      </w:pPr>
+      <w:r>
+        <w:rPr>
+          <w:b/>
+          <w:i/>
+        </w:rPr>
+        <w:t xml:space="preserve">Cooldown: </w:t>
+      </w:r>
+      <w:r>
+        <w:rPr>
+          <w:i/>
+        </w:rPr>
+        <w:t>wachtperiode tot gebruik weer mogelijk is.</w:t>
+      </w:r>
+    </w:p>
+    <w:p>
+      <w:pPr>
+        <w:rPr>
+          <w:i/>
+        </w:rPr>
+      </w:pPr>
+      <w:r>
+        <w:rPr>
+          <w:b/>
+          <w:i/>
+        </w:rPr>
+        <w:t>Homebase:</w:t>
+      </w:r>
+      <w:r>
+        <w:rPr>
+          <w:i/>
+        </w:rPr>
+        <w:t xml:space="preserve"> startpunt</w:t>
+      </w:r>
+    </w:p>
+    <w:p>
+      <w:pPr>
+        <w:rPr>
+          <w:i/>
+        </w:rPr>
+      </w:pPr>
+      <w:r>
+        <w:rPr>
+          <w:b/>
+          <w:i/>
+        </w:rPr>
+        <w:t xml:space="preserve">Kanskaart: </w:t>
+      </w:r>
+      <w:r>
+        <w:rPr>
+          <w:i/>
+        </w:rPr>
+        <w:t>kaart met een willekeurige uitkomst. Deze kunnen goede of slechte gevolgen hebben voor de speler die de kaart trekt.</w:t>
+      </w:r>
+    </w:p>
+    <w:p>
+      <w:pPr>
+        <w:rPr>
+          <w:i/>
+        </w:rPr>
+      </w:pPr>
+      <w:r>
+        <w:rPr>
+          <w:b/>
+          <w:i/>
+        </w:rPr>
+        <w:t xml:space="preserve">Resources: </w:t>
+      </w:r>
+      <w:r>
+        <w:rPr>
+          <w:i/>
+        </w:rPr>
+        <w:t>Hieronder vallen Actiepunten, Mankracht en Soldi</w:t>
+      </w:r>
+    </w:p>
+    <w:p>
+      <w:r>
+        <w:rPr>
+          <w:b/>
+          <w:i/>
+          <w:lang w:val="en-US"/>
+        </w:rPr>
+        <w:t>Soldi</w:t>
+      </w:r>
+      <w:r>
+        <w:rPr>
+          <w:b/>
+          <w:i/>
+          <w:lang w:val="en-US"/>
+        </w:rPr>
+        <w:t>(</w:t>
+      </w:r>
+      <w:r>
+        <w:rPr>
+          <w:rFonts w:cstheme="minorHAnsi"/>
+          <w:b/>
+          <w:i/>
+          <w:lang w:val="en-US"/>
+        </w:rPr>
+        <w:t>$</w:t>
+      </w:r>
+      <w:r>
+        <w:rPr>
+          <w:b/>
+          <w:i/>
+          <w:lang w:val="en-US"/>
+        </w:rPr>
+        <w:t>)</w:t>
+      </w:r>
+      <w:r>
+        <w:rPr>
+          <w:b/>
+          <w:i/>
+          <w:lang w:val="en-US"/>
+        </w:rPr>
+        <w:t xml:space="preserve">: </w:t>
+      </w:r>
+      <w:r>
+        <w:rPr>
+          <w:i/>
+          <w:lang w:val="en-US"/>
+        </w:rPr>
+        <w:t>betaalmiddel</w:t>
+      </w:r>
+    </w:p>
+    <w:p>
+      <w:pPr>
+        <w:rPr>
+          <w:color w:val="FFFFFF" w:themeColor="background1"/>
+        </w:rPr>
+      </w:pPr>
+      <w:r>
+        <w:rPr>
+          <w:color w:val="FFFFFF" w:themeColor="background1"/>
+        </w:rPr>
+        <w:lastRenderedPageBreak/>
+        <w:t>.</w:t>
+      </w:r>
+    </w:p>
+    <w:p>
+      <w:pPr>
+        <w:rPr>
+          <w:color w:val="FFFFFF" w:themeColor="background1"/>
+        </w:rPr>
+      </w:pPr>
+    </w:p>
+    <w:p/>
+    <w:p/>
+    <w:p/>
+    <w:p/>
+    <w:p/>
+    <w:p/>
+    <w:p/>
+    <w:p/>
+    <w:p/>
+    <w:p/>
+    <w:p/>
+    <w:p/>
+    <w:p/>
+    <w:p/>
+    <w:p/>
+    <w:p/>
+    <w:p/>
+    <w:p>
+      <w:pPr>
+        <w:pStyle w:val="Titel"/>
+        <w:rPr>
+          <w:i/>
+          <w:color w:val="auto"/>
+          <w:lang w:val="en-US"/>
+        </w:rPr>
+      </w:pPr>
+      <w:r>
+        <w:rPr>
+          <w:i/>
+          <w:color w:val="auto"/>
+          <w:lang w:val="en-US"/>
+        </w:rPr>
+        <w:t>CATALOGUS</w:t>
+      </w:r>
+    </w:p>
+    <w:p>
+      <w:pPr>
+        <w:pStyle w:val="Duidelijkcitaat"/>
+        <w:ind w:left="720"/>
+        <w:jc w:val="left"/>
+        <w:rPr>
+          <w:color w:val="auto"/>
+          <w:lang w:val="en-US"/>
+        </w:rPr>
+      </w:pPr>
+    </w:p>
+    <w:p>
+      <w:pPr>
+        <w:pStyle w:val="Duidelijkcitaat"/>
+        <w:ind w:left="284" w:right="366"/>
+        <w:rPr>
+          <w:b/>
+          <w:color w:val="70AD47" w:themeColor="accent6"/>
+          <w:sz w:val="24"/>
+          <w:lang w:val="en-US"/>
+        </w:rPr>
+      </w:pPr>
+      <w:r>
+        <w:rPr>
+          <w:color w:val="auto"/>
+          <w:sz w:val="32"/>
+          <w:lang w:val="en-US"/>
+        </w:rPr>
+        <w:t>ROADBLOCK</w:t>
+      </w:r>
+      <w:r>
+        <w:rPr>
+          <w:b/>
+          <w:color w:val="BFBFBF" w:themeColor="background1" w:themeShade="BF"/>
+          <w:sz w:val="32"/>
+          <w:lang w:val="en-US"/>
+        </w:rPr>
+        <w:t xml:space="preserve"> </w:t>
+      </w:r>
+      <w:r>
+        <w:rPr>
+          <w:b/>
+          <w:color w:val="BFBFBF" w:themeColor="background1" w:themeShade="BF"/>
+          <w:sz w:val="32"/>
+          <w:lang w:val="en-US"/>
+        </w:rPr>
+        <w:t xml:space="preserve">PLATINUM </w:t>
+      </w:r>
+      <w:r>
+        <w:rPr>
+          <w:b/>
+          <w:color w:val="70AD47" w:themeColor="accent6"/>
+          <w:sz w:val="24"/>
+          <w:lang w:val="en-US"/>
+        </w:rPr>
+        <w:t>(</w:t>
+      </w:r>
+      <w:r>
+        <w:rPr>
+          <w:b/>
+          <w:color w:val="70AD47" w:themeColor="accent6"/>
+          <w:sz w:val="24"/>
+          <w:lang w:val="en-US"/>
+        </w:rPr>
+        <w:t>55</w:t>
+      </w:r>
+      <w:r>
+        <w:rPr>
+          <w:b/>
+          <w:color w:val="70AD47" w:themeColor="accent6"/>
+          <w:sz w:val="24"/>
+          <w:lang w:val="en-US"/>
+        </w:rPr>
+        <w:t>0$)</w:t>
       </w:r>
     </w:p>
     <w:p>
@@ -894,184 +1223,376 @@
         <w:pStyle w:val="Lijstalinea"/>
         <w:numPr>
           <w:ilvl w:val="0"/>
-          <w:numId w:val="1"/>
+          <w:numId w:val="2"/>
         </w:numPr>
-        <w:tabs>
-          <w:tab w:val="left" w:pos="5954"/>
-        </w:tabs>
-        <w:ind w:left="-284"/>
-      </w:pPr>
-      <w:bookmarkStart w:id="0" w:name="_GoBack"/>
-      <w:bookmarkEnd w:id="0"/>
-    </w:p>
-    <w:p>
-      <w:pPr>
-        <w:jc w:val="center"/>
-      </w:pPr>
-    </w:p>
-    <w:p>
-      <w:pPr>
-        <w:rPr>
-          <w:i/>
-        </w:rPr>
-      </w:pPr>
-      <w:r>
+        <w:rPr>
+          <w:i/>
+        </w:rPr>
+      </w:pPr>
+      <w:r>
+        <w:rPr>
+          <w:i/>
+        </w:rPr>
+        <w:t xml:space="preserve">Obstakel dat de speller </w:t>
+      </w:r>
+      <w:r>
+        <w:rPr>
+          <w:i/>
+        </w:rPr>
+        <w:t xml:space="preserve">voor 3 </w:t>
+      </w:r>
+      <w:r>
+        <w:rPr>
+          <w:i/>
+        </w:rPr>
+        <w:t>beurt</w:t>
+      </w:r>
+      <w:r>
+        <w:rPr>
+          <w:i/>
+        </w:rPr>
+        <w:t>en</w:t>
+      </w:r>
+      <w:r>
+        <w:rPr>
+          <w:i/>
+        </w:rPr>
+        <w:t xml:space="preserve"> kan gebruiken</w:t>
+      </w:r>
+    </w:p>
+    <w:p>
+      <w:pPr>
+        <w:pStyle w:val="Lijstalinea"/>
+        <w:numPr>
+          <w:ilvl w:val="0"/>
+          <w:numId w:val="2"/>
+        </w:numPr>
+        <w:rPr>
+          <w:i/>
+        </w:rPr>
+      </w:pPr>
+      <w:r>
+        <w:rPr>
+          <w:i/>
+        </w:rPr>
+        <w:t>Kan na de 2</w:t>
+      </w:r>
+      <w:r>
+        <w:rPr>
+          <w:i/>
+          <w:vertAlign w:val="superscript"/>
+        </w:rPr>
+        <w:t>e</w:t>
+      </w:r>
+      <w:r>
+        <w:rPr>
+          <w:i/>
+        </w:rPr>
+        <w:t xml:space="preserve"> ronde worden verplaatst</w:t>
+      </w:r>
+    </w:p>
+    <w:p>
+      <w:pPr>
+        <w:pStyle w:val="Lijstalinea"/>
+        <w:rPr>
+          <w:i/>
+        </w:rPr>
+      </w:pPr>
+    </w:p>
+    <w:p>
+      <w:pPr>
+        <w:pStyle w:val="Duidelijkcitaat"/>
         <w:rPr>
           <w:b/>
-          <w:i/>
-        </w:rPr>
-        <w:t>Actiepunten</w:t>
+          <w:color w:val="70AD47" w:themeColor="accent6"/>
+          <w:sz w:val="24"/>
+          <w:lang w:val="en-US"/>
+        </w:rPr>
+      </w:pPr>
+      <w:r>
+        <w:rPr>
+          <w:color w:val="auto"/>
+          <w:sz w:val="32"/>
+          <w:lang w:val="en-US"/>
+        </w:rPr>
+        <w:t>ROADBLOCK</w:t>
       </w:r>
       <w:r>
         <w:rPr>
           <w:b/>
-          <w:i/>
-        </w:rPr>
-        <w:t xml:space="preserve">: </w:t>
-      </w:r>
-      <w:r>
-        <w:rPr>
-          <w:i/>
-        </w:rPr>
-        <w:t>dit zijn punten waarmee een speler</w:t>
-      </w:r>
-      <w:r>
-        <w:rPr>
-          <w:i/>
-        </w:rPr>
-        <w:t xml:space="preserve"> kan bewegen en gebouwen kan overnemen.</w:t>
-      </w:r>
-    </w:p>
-    <w:p>
-      <w:pPr>
-        <w:rPr>
-          <w:i/>
-        </w:rPr>
-      </w:pPr>
+          <w:color w:val="FFC000" w:themeColor="accent4"/>
+          <w:sz w:val="32"/>
+          <w:lang w:val="en-US"/>
+        </w:rPr>
+        <w:t xml:space="preserve"> </w:t>
+      </w:r>
       <w:r>
         <w:rPr>
           <w:b/>
-          <w:i/>
-        </w:rPr>
-        <w:t xml:space="preserve">Resources: </w:t>
-      </w:r>
-      <w:r>
-        <w:rPr>
-          <w:i/>
-        </w:rPr>
-        <w:t>Hieronder vallen Actiepunten, Mankracht en Soldi</w:t>
-      </w:r>
-    </w:p>
-    <w:p>
-      <w:pPr>
-        <w:rPr>
-          <w:i/>
-        </w:rPr>
-      </w:pPr>
+          <w:color w:val="FFC000" w:themeColor="accent4"/>
+          <w:sz w:val="32"/>
+          <w:lang w:val="en-US"/>
+        </w:rPr>
+        <w:t xml:space="preserve">GOLD </w:t>
+      </w:r>
       <w:r>
         <w:rPr>
           <w:b/>
-          <w:i/>
-        </w:rPr>
-        <w:t>Soldi</w:t>
+          <w:color w:val="70AD47" w:themeColor="accent6"/>
+          <w:sz w:val="24"/>
+          <w:lang w:val="en-US"/>
+        </w:rPr>
+        <w:t>(</w:t>
       </w:r>
       <w:r>
         <w:rPr>
           <w:b/>
-          <w:i/>
-        </w:rPr>
-        <w:t>(</w:t>
-      </w:r>
-      <w:r>
-        <w:rPr>
-          <w:rFonts w:cstheme="minorHAnsi"/>
+          <w:color w:val="70AD47" w:themeColor="accent6"/>
+          <w:sz w:val="24"/>
+          <w:lang w:val="en-US"/>
+        </w:rPr>
+        <w:t>35</w:t>
+      </w:r>
+      <w:r>
+        <w:rPr>
           <w:b/>
-          <w:i/>
-        </w:rPr>
-        <w:t>$</w:t>
+          <w:color w:val="70AD47" w:themeColor="accent6"/>
+          <w:sz w:val="24"/>
+          <w:lang w:val="en-US"/>
+        </w:rPr>
+        <w:t>0$)</w:t>
+      </w:r>
+    </w:p>
+    <w:p>
+      <w:pPr>
+        <w:pStyle w:val="Lijstalinea"/>
+        <w:numPr>
+          <w:ilvl w:val="0"/>
+          <w:numId w:val="2"/>
+        </w:numPr>
+        <w:rPr>
+          <w:i/>
+        </w:rPr>
+      </w:pPr>
+      <w:r>
+        <w:rPr>
+          <w:i/>
+        </w:rPr>
+        <w:t xml:space="preserve">Obstakel dat de speller </w:t>
+      </w:r>
+      <w:r>
+        <w:rPr>
+          <w:i/>
+        </w:rPr>
+        <w:t xml:space="preserve">voor 3 </w:t>
+      </w:r>
+      <w:r>
+        <w:rPr>
+          <w:i/>
+        </w:rPr>
+        <w:t>beurt</w:t>
+      </w:r>
+      <w:r>
+        <w:rPr>
+          <w:i/>
+        </w:rPr>
+        <w:t>en</w:t>
+      </w:r>
+      <w:r>
+        <w:rPr>
+          <w:i/>
+        </w:rPr>
+        <w:t xml:space="preserve"> kan gebruiken</w:t>
+      </w:r>
+    </w:p>
+    <w:p>
+      <w:pPr>
+        <w:pStyle w:val="Lijstalinea"/>
+        <w:rPr>
+          <w:i/>
+        </w:rPr>
+      </w:pPr>
+    </w:p>
+    <w:p>
+      <w:pPr>
+        <w:pStyle w:val="Duidelijkcitaat"/>
+        <w:rPr>
+          <w:sz w:val="32"/>
+          <w:lang w:val="en-US"/>
+        </w:rPr>
+      </w:pPr>
+      <w:r>
+        <w:rPr>
+          <w:color w:val="auto"/>
+          <w:sz w:val="32"/>
+          <w:lang w:val="en-US"/>
+        </w:rPr>
+        <w:t>ROADBLOCK</w:t>
       </w:r>
       <w:r>
         <w:rPr>
           <w:b/>
-          <w:i/>
-        </w:rPr>
-        <w:t>)</w:t>
+          <w:color w:val="767171" w:themeColor="background2" w:themeShade="80"/>
+          <w:sz w:val="32"/>
+          <w:lang w:val="en-US"/>
+        </w:rPr>
+        <w:t xml:space="preserve"> SILVER </w:t>
       </w:r>
       <w:r>
         <w:rPr>
           <w:b/>
-          <w:i/>
-        </w:rPr>
-        <w:t xml:space="preserve">: </w:t>
-      </w:r>
-      <w:r>
-        <w:rPr>
-          <w:i/>
-        </w:rPr>
-        <w:t>betaalmiddel</w:t>
-      </w:r>
-    </w:p>
-    <w:p>
-      <w:pPr>
-        <w:rPr>
-          <w:i/>
-        </w:rPr>
-      </w:pPr>
+          <w:color w:val="70AD47" w:themeColor="accent6"/>
+          <w:sz w:val="24"/>
+          <w:lang w:val="en-US"/>
+        </w:rPr>
+        <w:t>(2</w:t>
+      </w:r>
       <w:r>
         <w:rPr>
           <w:b/>
-          <w:i/>
-        </w:rPr>
-        <w:t>K</w:t>
+          <w:color w:val="70AD47" w:themeColor="accent6"/>
+          <w:sz w:val="24"/>
+          <w:lang w:val="en-US"/>
+        </w:rPr>
+        <w:t>5</w:t>
       </w:r>
       <w:r>
         <w:rPr>
           <w:b/>
-          <w:i/>
-        </w:rPr>
-        <w:t xml:space="preserve">anskaart: </w:t>
-      </w:r>
-      <w:r>
-        <w:rPr>
-          <w:i/>
-        </w:rPr>
-        <w:t>kaart met een willekeurige uitkomst. Deze kunnen goede of slechte gevolgen hebben voor de speler die de kaart trekt.</w:t>
-      </w:r>
-    </w:p>
-    <w:p>
-      <w:pPr>
-        <w:rPr>
-          <w:i/>
-        </w:rPr>
-      </w:pPr>
+          <w:color w:val="70AD47" w:themeColor="accent6"/>
+          <w:sz w:val="24"/>
+          <w:lang w:val="en-US"/>
+        </w:rPr>
+        <w:t>0$)</w:t>
+      </w:r>
+    </w:p>
+    <w:p>
+      <w:pPr>
+        <w:pStyle w:val="Lijstalinea"/>
+        <w:numPr>
+          <w:ilvl w:val="0"/>
+          <w:numId w:val="2"/>
+        </w:numPr>
+        <w:rPr>
+          <w:i/>
+        </w:rPr>
+      </w:pPr>
+      <w:r>
+        <w:rPr>
+          <w:i/>
+        </w:rPr>
+        <w:t xml:space="preserve">Obstakel dat de speller </w:t>
+      </w:r>
+      <w:r>
+        <w:rPr>
+          <w:i/>
+        </w:rPr>
+        <w:t>voor 2</w:t>
+      </w:r>
+      <w:r>
+        <w:rPr>
+          <w:i/>
+        </w:rPr>
+        <w:t xml:space="preserve"> beurt</w:t>
+      </w:r>
+      <w:r>
+        <w:rPr>
+          <w:i/>
+        </w:rPr>
+        <w:t>en</w:t>
+      </w:r>
+      <w:r>
+        <w:rPr>
+          <w:i/>
+        </w:rPr>
+        <w:t xml:space="preserve"> kan gebruiken</w:t>
+      </w:r>
+    </w:p>
+    <w:p>
+      <w:pPr>
+        <w:pStyle w:val="Lijstalinea"/>
+        <w:rPr>
+          <w:i/>
+        </w:rPr>
+      </w:pPr>
+    </w:p>
+    <w:p>
+      <w:pPr>
+        <w:pStyle w:val="Duidelijkcitaat"/>
+        <w:rPr>
+          <w:sz w:val="32"/>
+          <w:lang w:val="en-US"/>
+        </w:rPr>
+      </w:pPr>
+      <w:r>
+        <w:rPr>
+          <w:color w:val="auto"/>
+          <w:sz w:val="32"/>
+          <w:lang w:val="en-US"/>
+        </w:rPr>
+        <w:t>ROADBLOCK</w:t>
+      </w:r>
+      <w:r>
+        <w:rPr>
+          <w:color w:val="833C0B" w:themeColor="accent2" w:themeShade="80"/>
+          <w:sz w:val="32"/>
+          <w:lang w:val="en-US"/>
+        </w:rPr>
+        <w:t xml:space="preserve"> </w:t>
+      </w:r>
       <w:r>
         <w:rPr>
           <w:b/>
-          <w:i/>
-        </w:rPr>
-        <w:t>Cooldown</w:t>
+          <w:color w:val="833C0B" w:themeColor="accent2" w:themeShade="80"/>
+          <w:sz w:val="32"/>
+          <w:lang w:val="en-US"/>
+        </w:rPr>
+        <w:t>BRONZE</w:t>
+      </w:r>
+      <w:r>
+        <w:rPr>
+          <w:color w:val="833C0B" w:themeColor="accent2" w:themeShade="80"/>
+          <w:sz w:val="32"/>
+          <w:lang w:val="en-US"/>
+        </w:rPr>
+        <w:t xml:space="preserve"> </w:t>
       </w:r>
       <w:r>
         <w:rPr>
           <w:b/>
-          <w:i/>
-        </w:rPr>
-        <w:t xml:space="preserve">: </w:t>
-      </w:r>
-      <w:r>
-        <w:rPr>
-          <w:i/>
-        </w:rPr>
-        <w:t>wachtperiode tot gebruik weer mogelijk is.</w:t>
-      </w:r>
-    </w:p>
-    <w:p>
-      <w:pPr>
-        <w:rPr>
-          <w:i/>
-        </w:rPr>
-      </w:pPr>
-    </w:p>
+          <w:color w:val="70AD47" w:themeColor="accent6"/>
+          <w:sz w:val="24"/>
+          <w:lang w:val="en-US"/>
+        </w:rPr>
+        <w:t>(100$)</w:t>
+      </w:r>
+    </w:p>
+    <w:p>
+      <w:pPr>
+        <w:pStyle w:val="Lijstalinea"/>
+        <w:numPr>
+          <w:ilvl w:val="0"/>
+          <w:numId w:val="2"/>
+        </w:numPr>
+        <w:rPr>
+          <w:i/>
+        </w:rPr>
+      </w:pPr>
+      <w:r>
+        <w:rPr>
+          <w:i/>
+        </w:rPr>
+        <w:t>Obstakel dat de speller voor 1 beurt kan gebruiken</w:t>
+      </w:r>
+    </w:p>
+    <w:p>
+      <w:pPr>
+        <w:pStyle w:val="Duidelijkcitaat"/>
+      </w:pPr>
+    </w:p>
+    <w:p/>
+    <w:p/>
+    <w:p/>
     <w:sectPr>
       <w:type w:val="continuous"/>
       <w:pgSz w:w="15840" w:h="12240" w:orient="landscape"/>
@@ -1138,13 +1659,13 @@
 <file path=word/numbering.xml><?xml version="1.0" encoding="utf-8"?>
 <w:numbering xmlns:wpc="http://schemas.microsoft.com/office/word/2010/wordprocessingCanvas" xmlns:cx="http://schemas.microsoft.com/office/drawing/2014/chartex" xmlns:cx1="http://schemas.microsoft.com/office/drawing/2015/9/8/chartex" xmlns:cx2="http://schemas.microsoft.com/office/drawing/2015/10/21/chartex" xmlns:cx3="http://schemas.microsoft.com/office/drawing/2016/5/9/chartex" xmlns:cx4="http://schemas.microsoft.com/office/drawing/2016/5/10/chartex" xmlns:cx5="http://schemas.microsoft.com/office/drawing/2016/5/11/chartex" xmlns:cx6="http://schemas.microsoft.com/office/drawing/2016/5/12/chartex" xmlns:cx7="http://schemas.microsoft.com/office/drawing/2016/5/13/chartex" xmlns:cx8="http://schemas.microsoft.com/office/drawing/2016/5/14/chartex" xmlns:mc="http://schemas.openxmlformats.org/markup-compatibility/2006" xmlns:aink="http://schemas.microsoft.com/office/drawing/2016/ink" xmlns:am3d="http://schemas.microsoft.com/office/drawing/2017/model3d" xmlns:o="urn:schemas-microsoft-com:office:office" xmlns:r="http://schemas.openxmlformats.org/officeDocument/2006/relationships" xmlns:m="http://schemas.openxmlformats.org/officeDocument/2006/math" xmlns:v="urn:schemas-microsoft-com:vml" xmlns:wp14="http://schemas.microsoft.com/office/word/2010/wordprocessingDrawing" xmlns:wp="http://schemas.openxmlformats.org/drawingml/2006/wordprocessingDrawing" xmlns:w10="urn:schemas-microsoft-com:office:word" xmlns:w="http://schemas.openxmlformats.org/wordprocessingml/2006/main" xmlns:w14="http://schemas.microsoft.com/office/word/2010/wordml" xmlns:w15="http://schemas.microsoft.com/office/word/2012/wordml" xmlns:w16cid="http://schemas.microsoft.com/office/word/2016/wordml/cid" xmlns:w16se="http://schemas.microsoft.com/office/word/2015/wordml/symex" xmlns:wpg="http://schemas.microsoft.com/office/word/2010/wordprocessingGroup" xmlns:wpi="http://schemas.microsoft.com/office/word/2010/wordprocessingInk" xmlns:wne="http://schemas.microsoft.com/office/word/2006/wordml" xmlns:wps="http://schemas.microsoft.com/office/word/2010/wordprocessingShape" mc:Ignorable="w14 w15 w16se w16cid wp14">
   <w:abstractNum w:abstractNumId="0" w15:restartNumberingAfterBreak="0">
-    <w:nsid w:val="68985075"/>
+    <w:nsid w:val="3B3E79F7"/>
     <w:multiLevelType w:val="hybridMultilevel"/>
-    <w:tmpl w:val="DB54C868"/>
-    <w:lvl w:ilvl="0" w:tplc="04130001">
+    <w:tmpl w:val="9D880AF0"/>
+    <w:lvl w:ilvl="0" w:tplc="E9E23306">
       <w:start w:val="1"/>
       <w:numFmt w:val="bullet"/>
-      <w:lvlText w:val=""/>
+      <w:lvlText w:val=""/>
       <w:lvlJc w:val="left"/>
       <w:pPr>
         <w:ind w:left="720" w:hanging="360"/>
@@ -1250,7 +1771,123 @@
       </w:rPr>
     </w:lvl>
   </w:abstractNum>
+  <w:abstractNum w:abstractNumId="1" w15:restartNumberingAfterBreak="0">
+    <w:nsid w:val="68985075"/>
+    <w:multiLevelType w:val="hybridMultilevel"/>
+    <w:tmpl w:val="DB54C868"/>
+    <w:lvl w:ilvl="0" w:tplc="04130001">
+      <w:start w:val="1"/>
+      <w:numFmt w:val="bullet"/>
+      <w:lvlText w:val=""/>
+      <w:lvlJc w:val="left"/>
+      <w:pPr>
+        <w:ind w:left="720" w:hanging="360"/>
+      </w:pPr>
+      <w:rPr>
+        <w:rFonts w:ascii="Symbol" w:hAnsi="Symbol" w:hint="default"/>
+      </w:rPr>
+    </w:lvl>
+    <w:lvl w:ilvl="1" w:tplc="04130003" w:tentative="1">
+      <w:start w:val="1"/>
+      <w:numFmt w:val="bullet"/>
+      <w:lvlText w:val="o"/>
+      <w:lvlJc w:val="left"/>
+      <w:pPr>
+        <w:ind w:left="1440" w:hanging="360"/>
+      </w:pPr>
+      <w:rPr>
+        <w:rFonts w:ascii="Courier New" w:hAnsi="Courier New" w:cs="Courier New" w:hint="default"/>
+      </w:rPr>
+    </w:lvl>
+    <w:lvl w:ilvl="2" w:tplc="04130005" w:tentative="1">
+      <w:start w:val="1"/>
+      <w:numFmt w:val="bullet"/>
+      <w:lvlText w:val=""/>
+      <w:lvlJc w:val="left"/>
+      <w:pPr>
+        <w:ind w:left="2160" w:hanging="360"/>
+      </w:pPr>
+      <w:rPr>
+        <w:rFonts w:ascii="Wingdings" w:hAnsi="Wingdings" w:hint="default"/>
+      </w:rPr>
+    </w:lvl>
+    <w:lvl w:ilvl="3" w:tplc="04130001" w:tentative="1">
+      <w:start w:val="1"/>
+      <w:numFmt w:val="bullet"/>
+      <w:lvlText w:val=""/>
+      <w:lvlJc w:val="left"/>
+      <w:pPr>
+        <w:ind w:left="2880" w:hanging="360"/>
+      </w:pPr>
+      <w:rPr>
+        <w:rFonts w:ascii="Symbol" w:hAnsi="Symbol" w:hint="default"/>
+      </w:rPr>
+    </w:lvl>
+    <w:lvl w:ilvl="4" w:tplc="04130003" w:tentative="1">
+      <w:start w:val="1"/>
+      <w:numFmt w:val="bullet"/>
+      <w:lvlText w:val="o"/>
+      <w:lvlJc w:val="left"/>
+      <w:pPr>
+        <w:ind w:left="3600" w:hanging="360"/>
+      </w:pPr>
+      <w:rPr>
+        <w:rFonts w:ascii="Courier New" w:hAnsi="Courier New" w:cs="Courier New" w:hint="default"/>
+      </w:rPr>
+    </w:lvl>
+    <w:lvl w:ilvl="5" w:tplc="04130005" w:tentative="1">
+      <w:start w:val="1"/>
+      <w:numFmt w:val="bullet"/>
+      <w:lvlText w:val=""/>
+      <w:lvlJc w:val="left"/>
+      <w:pPr>
+        <w:ind w:left="4320" w:hanging="360"/>
+      </w:pPr>
+      <w:rPr>
+        <w:rFonts w:ascii="Wingdings" w:hAnsi="Wingdings" w:hint="default"/>
+      </w:rPr>
+    </w:lvl>
+    <w:lvl w:ilvl="6" w:tplc="04130001" w:tentative="1">
+      <w:start w:val="1"/>
+      <w:numFmt w:val="bullet"/>
+      <w:lvlText w:val=""/>
+      <w:lvlJc w:val="left"/>
+      <w:pPr>
+        <w:ind w:left="5040" w:hanging="360"/>
+      </w:pPr>
+      <w:rPr>
+        <w:rFonts w:ascii="Symbol" w:hAnsi="Symbol" w:hint="default"/>
+      </w:rPr>
+    </w:lvl>
+    <w:lvl w:ilvl="7" w:tplc="04130003" w:tentative="1">
+      <w:start w:val="1"/>
+      <w:numFmt w:val="bullet"/>
+      <w:lvlText w:val="o"/>
+      <w:lvlJc w:val="left"/>
+      <w:pPr>
+        <w:ind w:left="5760" w:hanging="360"/>
+      </w:pPr>
+      <w:rPr>
+        <w:rFonts w:ascii="Courier New" w:hAnsi="Courier New" w:cs="Courier New" w:hint="default"/>
+      </w:rPr>
+    </w:lvl>
+    <w:lvl w:ilvl="8" w:tplc="04130005" w:tentative="1">
+      <w:start w:val="1"/>
+      <w:numFmt w:val="bullet"/>
+      <w:lvlText w:val=""/>
+      <w:lvlJc w:val="left"/>
+      <w:pPr>
+        <w:ind w:left="6480" w:hanging="360"/>
+      </w:pPr>
+      <w:rPr>
+        <w:rFonts w:ascii="Wingdings" w:hAnsi="Wingdings" w:hint="default"/>
+      </w:rPr>
+    </w:lvl>
+  </w:abstractNum>
   <w:num w:numId="1">
+    <w:abstractNumId w:val="1"/>
+  </w:num>
+  <w:num w:numId="2">
     <w:abstractNumId w:val="0"/>
   </w:num>
 </w:numbering>
@@ -1261,15 +1898,15 @@
   <w:docDefaults>
     <w:rPrDefault>
       <w:rPr>
-        <w:rFonts w:asciiTheme="minorHAnsi" w:eastAsiaTheme="minorHAnsi" w:hAnsiTheme="minorHAnsi" w:cstheme="minorBidi"/>
-        <w:sz w:val="22"/>
-        <w:szCs w:val="22"/>
+        <w:rFonts w:asciiTheme="minorHAnsi" w:eastAsiaTheme="minorEastAsia" w:hAnsiTheme="minorHAnsi" w:cstheme="minorBidi"/>
+        <w:sz w:val="21"/>
+        <w:szCs w:val="21"/>
         <w:lang w:val="nl-NL" w:eastAsia="en-US" w:bidi="ar-SA"/>
       </w:rPr>
     </w:rPrDefault>
     <w:pPrDefault>
       <w:pPr>
-        <w:spacing w:after="160" w:line="259" w:lineRule="auto"/>
+        <w:spacing w:after="160" w:line="300" w:lineRule="auto"/>
       </w:pPr>
     </w:pPrDefault>
   </w:docDefaults>
@@ -1653,6 +2290,212 @@
   <w:style w:type="paragraph" w:default="1" w:styleId="Standaard">
     <w:name w:val="Normal"/>
     <w:qFormat/>
+    <w:rsid w:val="006C27AA"/>
+  </w:style>
+  <w:style w:type="paragraph" w:styleId="Kop1">
+    <w:name w:val="heading 1"/>
+    <w:basedOn w:val="Standaard"/>
+    <w:next w:val="Standaard"/>
+    <w:link w:val="Kop1Char"/>
+    <w:uiPriority w:val="9"/>
+    <w:qFormat/>
+    <w:rsid w:val="006C27AA"/>
+    <w:pPr>
+      <w:keepNext/>
+      <w:keepLines/>
+      <w:spacing w:before="320" w:after="80" w:line="240" w:lineRule="auto"/>
+      <w:jc w:val="center"/>
+      <w:outlineLvl w:val="0"/>
+    </w:pPr>
+    <w:rPr>
+      <w:rFonts w:asciiTheme="majorHAnsi" w:eastAsiaTheme="majorEastAsia" w:hAnsiTheme="majorHAnsi" w:cstheme="majorBidi"/>
+      <w:color w:val="2F5496" w:themeColor="accent1" w:themeShade="BF"/>
+      <w:sz w:val="40"/>
+      <w:szCs w:val="40"/>
+    </w:rPr>
+  </w:style>
+  <w:style w:type="paragraph" w:styleId="Kop2">
+    <w:name w:val="heading 2"/>
+    <w:basedOn w:val="Standaard"/>
+    <w:next w:val="Standaard"/>
+    <w:link w:val="Kop2Char"/>
+    <w:uiPriority w:val="9"/>
+    <w:unhideWhenUsed/>
+    <w:qFormat/>
+    <w:rsid w:val="006C27AA"/>
+    <w:pPr>
+      <w:keepNext/>
+      <w:keepLines/>
+      <w:spacing w:before="160" w:after="40" w:line="240" w:lineRule="auto"/>
+      <w:jc w:val="center"/>
+      <w:outlineLvl w:val="1"/>
+    </w:pPr>
+    <w:rPr>
+      <w:rFonts w:asciiTheme="majorHAnsi" w:eastAsiaTheme="majorEastAsia" w:hAnsiTheme="majorHAnsi" w:cstheme="majorBidi"/>
+      <w:sz w:val="32"/>
+      <w:szCs w:val="32"/>
+    </w:rPr>
+  </w:style>
+  <w:style w:type="paragraph" w:styleId="Kop3">
+    <w:name w:val="heading 3"/>
+    <w:basedOn w:val="Standaard"/>
+    <w:next w:val="Standaard"/>
+    <w:link w:val="Kop3Char"/>
+    <w:uiPriority w:val="9"/>
+    <w:semiHidden/>
+    <w:unhideWhenUsed/>
+    <w:qFormat/>
+    <w:rsid w:val="006C27AA"/>
+    <w:pPr>
+      <w:keepNext/>
+      <w:keepLines/>
+      <w:spacing w:before="160" w:after="0" w:line="240" w:lineRule="auto"/>
+      <w:outlineLvl w:val="2"/>
+    </w:pPr>
+    <w:rPr>
+      <w:rFonts w:asciiTheme="majorHAnsi" w:eastAsiaTheme="majorEastAsia" w:hAnsiTheme="majorHAnsi" w:cstheme="majorBidi"/>
+      <w:sz w:val="32"/>
+      <w:szCs w:val="32"/>
+    </w:rPr>
+  </w:style>
+  <w:style w:type="paragraph" w:styleId="Kop4">
+    <w:name w:val="heading 4"/>
+    <w:basedOn w:val="Standaard"/>
+    <w:next w:val="Standaard"/>
+    <w:link w:val="Kop4Char"/>
+    <w:uiPriority w:val="9"/>
+    <w:semiHidden/>
+    <w:unhideWhenUsed/>
+    <w:qFormat/>
+    <w:rsid w:val="006C27AA"/>
+    <w:pPr>
+      <w:keepNext/>
+      <w:keepLines/>
+      <w:spacing w:before="80" w:after="0"/>
+      <w:outlineLvl w:val="3"/>
+    </w:pPr>
+    <w:rPr>
+      <w:rFonts w:asciiTheme="majorHAnsi" w:eastAsiaTheme="majorEastAsia" w:hAnsiTheme="majorHAnsi" w:cstheme="majorBidi"/>
+      <w:i/>
+      <w:iCs/>
+      <w:sz w:val="30"/>
+      <w:szCs w:val="30"/>
+    </w:rPr>
+  </w:style>
+  <w:style w:type="paragraph" w:styleId="Kop5">
+    <w:name w:val="heading 5"/>
+    <w:basedOn w:val="Standaard"/>
+    <w:next w:val="Standaard"/>
+    <w:link w:val="Kop5Char"/>
+    <w:uiPriority w:val="9"/>
+    <w:semiHidden/>
+    <w:unhideWhenUsed/>
+    <w:qFormat/>
+    <w:rsid w:val="006C27AA"/>
+    <w:pPr>
+      <w:keepNext/>
+      <w:keepLines/>
+      <w:spacing w:before="40" w:after="0"/>
+      <w:outlineLvl w:val="4"/>
+    </w:pPr>
+    <w:rPr>
+      <w:rFonts w:asciiTheme="majorHAnsi" w:eastAsiaTheme="majorEastAsia" w:hAnsiTheme="majorHAnsi" w:cstheme="majorBidi"/>
+      <w:sz w:val="28"/>
+      <w:szCs w:val="28"/>
+    </w:rPr>
+  </w:style>
+  <w:style w:type="paragraph" w:styleId="Kop6">
+    <w:name w:val="heading 6"/>
+    <w:basedOn w:val="Standaard"/>
+    <w:next w:val="Standaard"/>
+    <w:link w:val="Kop6Char"/>
+    <w:uiPriority w:val="9"/>
+    <w:semiHidden/>
+    <w:unhideWhenUsed/>
+    <w:qFormat/>
+    <w:rsid w:val="006C27AA"/>
+    <w:pPr>
+      <w:keepNext/>
+      <w:keepLines/>
+      <w:spacing w:before="40" w:after="0"/>
+      <w:outlineLvl w:val="5"/>
+    </w:pPr>
+    <w:rPr>
+      <w:rFonts w:asciiTheme="majorHAnsi" w:eastAsiaTheme="majorEastAsia" w:hAnsiTheme="majorHAnsi" w:cstheme="majorBidi"/>
+      <w:i/>
+      <w:iCs/>
+      <w:sz w:val="26"/>
+      <w:szCs w:val="26"/>
+    </w:rPr>
+  </w:style>
+  <w:style w:type="paragraph" w:styleId="Kop7">
+    <w:name w:val="heading 7"/>
+    <w:basedOn w:val="Standaard"/>
+    <w:next w:val="Standaard"/>
+    <w:link w:val="Kop7Char"/>
+    <w:uiPriority w:val="9"/>
+    <w:semiHidden/>
+    <w:unhideWhenUsed/>
+    <w:qFormat/>
+    <w:rsid w:val="006C27AA"/>
+    <w:pPr>
+      <w:keepNext/>
+      <w:keepLines/>
+      <w:spacing w:before="40" w:after="0"/>
+      <w:outlineLvl w:val="6"/>
+    </w:pPr>
+    <w:rPr>
+      <w:rFonts w:asciiTheme="majorHAnsi" w:eastAsiaTheme="majorEastAsia" w:hAnsiTheme="majorHAnsi" w:cstheme="majorBidi"/>
+      <w:sz w:val="24"/>
+      <w:szCs w:val="24"/>
+    </w:rPr>
+  </w:style>
+  <w:style w:type="paragraph" w:styleId="Kop8">
+    <w:name w:val="heading 8"/>
+    <w:basedOn w:val="Standaard"/>
+    <w:next w:val="Standaard"/>
+    <w:link w:val="Kop8Char"/>
+    <w:uiPriority w:val="9"/>
+    <w:semiHidden/>
+    <w:unhideWhenUsed/>
+    <w:qFormat/>
+    <w:rsid w:val="006C27AA"/>
+    <w:pPr>
+      <w:keepNext/>
+      <w:keepLines/>
+      <w:spacing w:before="40" w:after="0"/>
+      <w:outlineLvl w:val="7"/>
+    </w:pPr>
+    <w:rPr>
+      <w:rFonts w:asciiTheme="majorHAnsi" w:eastAsiaTheme="majorEastAsia" w:hAnsiTheme="majorHAnsi" w:cstheme="majorBidi"/>
+      <w:i/>
+      <w:iCs/>
+      <w:sz w:val="22"/>
+      <w:szCs w:val="22"/>
+    </w:rPr>
+  </w:style>
+  <w:style w:type="paragraph" w:styleId="Kop9">
+    <w:name w:val="heading 9"/>
+    <w:basedOn w:val="Standaard"/>
+    <w:next w:val="Standaard"/>
+    <w:link w:val="Kop9Char"/>
+    <w:uiPriority w:val="9"/>
+    <w:semiHidden/>
+    <w:unhideWhenUsed/>
+    <w:qFormat/>
+    <w:rsid w:val="006C27AA"/>
+    <w:pPr>
+      <w:keepNext/>
+      <w:keepLines/>
+      <w:spacing w:before="40" w:after="0"/>
+      <w:outlineLvl w:val="8"/>
+    </w:pPr>
+    <w:rPr>
+      <w:b/>
+      <w:bCs/>
+      <w:i/>
+      <w:iCs/>
+    </w:rPr>
   </w:style>
   <w:style w:type="character" w:default="1" w:styleId="Standaardalinea-lettertype">
     <w:name w:val="Default Paragraph Font"/>
@@ -1697,14 +2540,10 @@
     <w:link w:val="GeenafstandChar"/>
     <w:uiPriority w:val="1"/>
     <w:qFormat/>
-    <w:rsid w:val="002C10A8"/>
+    <w:rsid w:val="006C27AA"/>
     <w:pPr>
       <w:spacing w:after="0" w:line="240" w:lineRule="auto"/>
     </w:pPr>
-    <w:rPr>
-      <w:rFonts w:eastAsiaTheme="minorEastAsia"/>
-      <w:lang w:eastAsia="nl-NL"/>
-    </w:rPr>
   </w:style>
   <w:style w:type="character" w:customStyle="1" w:styleId="GeenafstandChar">
     <w:name w:val="Geen afstand Char"/>
@@ -1712,10 +2551,6 @@
     <w:link w:val="Geenafstand"/>
     <w:uiPriority w:val="1"/>
     <w:rsid w:val="002C10A8"/>
-    <w:rPr>
-      <w:rFonts w:eastAsiaTheme="minorEastAsia"/>
-      <w:lang w:eastAsia="nl-NL"/>
-    </w:rPr>
   </w:style>
   <w:style w:type="paragraph" w:styleId="Koptekst">
     <w:name w:val="header"/>
@@ -1790,6 +2625,398 @@
       <w:sz w:val="18"/>
       <w:szCs w:val="18"/>
     </w:rPr>
+  </w:style>
+  <w:style w:type="character" w:customStyle="1" w:styleId="Kop2Char">
+    <w:name w:val="Kop 2 Char"/>
+    <w:basedOn w:val="Standaardalinea-lettertype"/>
+    <w:link w:val="Kop2"/>
+    <w:uiPriority w:val="9"/>
+    <w:rsid w:val="006C27AA"/>
+    <w:rPr>
+      <w:rFonts w:asciiTheme="majorHAnsi" w:eastAsiaTheme="majorEastAsia" w:hAnsiTheme="majorHAnsi" w:cstheme="majorBidi"/>
+      <w:sz w:val="32"/>
+      <w:szCs w:val="32"/>
+    </w:rPr>
+  </w:style>
+  <w:style w:type="character" w:styleId="Intensievebenadrukking">
+    <w:name w:val="Intense Emphasis"/>
+    <w:basedOn w:val="Standaardalinea-lettertype"/>
+    <w:uiPriority w:val="21"/>
+    <w:qFormat/>
+    <w:rsid w:val="006C27AA"/>
+    <w:rPr>
+      <w:b/>
+      <w:bCs/>
+      <w:i/>
+      <w:iCs/>
+      <w:color w:val="auto"/>
+    </w:rPr>
+  </w:style>
+  <w:style w:type="character" w:styleId="Zwaar">
+    <w:name w:val="Strong"/>
+    <w:basedOn w:val="Standaardalinea-lettertype"/>
+    <w:uiPriority w:val="22"/>
+    <w:qFormat/>
+    <w:rsid w:val="006C27AA"/>
+    <w:rPr>
+      <w:b/>
+      <w:bCs/>
+    </w:rPr>
+  </w:style>
+  <w:style w:type="paragraph" w:styleId="Duidelijkcitaat">
+    <w:name w:val="Intense Quote"/>
+    <w:basedOn w:val="Standaard"/>
+    <w:next w:val="Standaard"/>
+    <w:link w:val="DuidelijkcitaatChar"/>
+    <w:uiPriority w:val="30"/>
+    <w:qFormat/>
+    <w:rsid w:val="006C27AA"/>
+    <w:pPr>
+      <w:spacing w:before="160" w:line="276" w:lineRule="auto"/>
+      <w:ind w:left="936" w:right="936"/>
+      <w:jc w:val="center"/>
+    </w:pPr>
+    <w:rPr>
+      <w:rFonts w:asciiTheme="majorHAnsi" w:eastAsiaTheme="majorEastAsia" w:hAnsiTheme="majorHAnsi" w:cstheme="majorBidi"/>
+      <w:caps/>
+      <w:color w:val="2F5496" w:themeColor="accent1" w:themeShade="BF"/>
+      <w:sz w:val="28"/>
+      <w:szCs w:val="28"/>
+    </w:rPr>
+  </w:style>
+  <w:style w:type="character" w:customStyle="1" w:styleId="DuidelijkcitaatChar">
+    <w:name w:val="Duidelijk citaat Char"/>
+    <w:basedOn w:val="Standaardalinea-lettertype"/>
+    <w:link w:val="Duidelijkcitaat"/>
+    <w:uiPriority w:val="30"/>
+    <w:rsid w:val="006C27AA"/>
+    <w:rPr>
+      <w:rFonts w:asciiTheme="majorHAnsi" w:eastAsiaTheme="majorEastAsia" w:hAnsiTheme="majorHAnsi" w:cstheme="majorBidi"/>
+      <w:caps/>
+      <w:color w:val="2F5496" w:themeColor="accent1" w:themeShade="BF"/>
+      <w:sz w:val="28"/>
+      <w:szCs w:val="28"/>
+    </w:rPr>
+  </w:style>
+  <w:style w:type="paragraph" w:styleId="Citaat">
+    <w:name w:val="Quote"/>
+    <w:basedOn w:val="Standaard"/>
+    <w:next w:val="Standaard"/>
+    <w:link w:val="CitaatChar"/>
+    <w:uiPriority w:val="29"/>
+    <w:qFormat/>
+    <w:rsid w:val="006C27AA"/>
+    <w:pPr>
+      <w:spacing w:before="160"/>
+      <w:ind w:left="720" w:right="720"/>
+      <w:jc w:val="center"/>
+    </w:pPr>
+    <w:rPr>
+      <w:i/>
+      <w:iCs/>
+      <w:color w:val="7B7B7B" w:themeColor="accent3" w:themeShade="BF"/>
+      <w:sz w:val="24"/>
+      <w:szCs w:val="24"/>
+    </w:rPr>
+  </w:style>
+  <w:style w:type="character" w:customStyle="1" w:styleId="CitaatChar">
+    <w:name w:val="Citaat Char"/>
+    <w:basedOn w:val="Standaardalinea-lettertype"/>
+    <w:link w:val="Citaat"/>
+    <w:uiPriority w:val="29"/>
+    <w:rsid w:val="006C27AA"/>
+    <w:rPr>
+      <w:i/>
+      <w:iCs/>
+      <w:color w:val="7B7B7B" w:themeColor="accent3" w:themeShade="BF"/>
+      <w:sz w:val="24"/>
+      <w:szCs w:val="24"/>
+    </w:rPr>
+  </w:style>
+  <w:style w:type="paragraph" w:styleId="Titel">
+    <w:name w:val="Title"/>
+    <w:basedOn w:val="Standaard"/>
+    <w:next w:val="Standaard"/>
+    <w:link w:val="TitelChar"/>
+    <w:uiPriority w:val="10"/>
+    <w:qFormat/>
+    <w:rsid w:val="006C27AA"/>
+    <w:pPr>
+      <w:pBdr>
+        <w:top w:val="single" w:sz="6" w:space="8" w:color="A5A5A5" w:themeColor="accent3"/>
+        <w:bottom w:val="single" w:sz="6" w:space="8" w:color="A5A5A5" w:themeColor="accent3"/>
+      </w:pBdr>
+      <w:spacing w:after="400" w:line="240" w:lineRule="auto"/>
+      <w:contextualSpacing/>
+      <w:jc w:val="center"/>
+    </w:pPr>
+    <w:rPr>
+      <w:rFonts w:asciiTheme="majorHAnsi" w:eastAsiaTheme="majorEastAsia" w:hAnsiTheme="majorHAnsi" w:cstheme="majorBidi"/>
+      <w:caps/>
+      <w:color w:val="44546A" w:themeColor="text2"/>
+      <w:spacing w:val="30"/>
+      <w:sz w:val="72"/>
+      <w:szCs w:val="72"/>
+    </w:rPr>
+  </w:style>
+  <w:style w:type="character" w:customStyle="1" w:styleId="TitelChar">
+    <w:name w:val="Titel Char"/>
+    <w:basedOn w:val="Standaardalinea-lettertype"/>
+    <w:link w:val="Titel"/>
+    <w:uiPriority w:val="10"/>
+    <w:rsid w:val="006C27AA"/>
+    <w:rPr>
+      <w:rFonts w:asciiTheme="majorHAnsi" w:eastAsiaTheme="majorEastAsia" w:hAnsiTheme="majorHAnsi" w:cstheme="majorBidi"/>
+      <w:caps/>
+      <w:color w:val="44546A" w:themeColor="text2"/>
+      <w:spacing w:val="30"/>
+      <w:sz w:val="72"/>
+      <w:szCs w:val="72"/>
+    </w:rPr>
+  </w:style>
+  <w:style w:type="character" w:customStyle="1" w:styleId="Kop1Char">
+    <w:name w:val="Kop 1 Char"/>
+    <w:basedOn w:val="Standaardalinea-lettertype"/>
+    <w:link w:val="Kop1"/>
+    <w:uiPriority w:val="9"/>
+    <w:rsid w:val="006C27AA"/>
+    <w:rPr>
+      <w:rFonts w:asciiTheme="majorHAnsi" w:eastAsiaTheme="majorEastAsia" w:hAnsiTheme="majorHAnsi" w:cstheme="majorBidi"/>
+      <w:color w:val="2F5496" w:themeColor="accent1" w:themeShade="BF"/>
+      <w:sz w:val="40"/>
+      <w:szCs w:val="40"/>
+    </w:rPr>
+  </w:style>
+  <w:style w:type="character" w:customStyle="1" w:styleId="Kop3Char">
+    <w:name w:val="Kop 3 Char"/>
+    <w:basedOn w:val="Standaardalinea-lettertype"/>
+    <w:link w:val="Kop3"/>
+    <w:uiPriority w:val="9"/>
+    <w:semiHidden/>
+    <w:rsid w:val="006C27AA"/>
+    <w:rPr>
+      <w:rFonts w:asciiTheme="majorHAnsi" w:eastAsiaTheme="majorEastAsia" w:hAnsiTheme="majorHAnsi" w:cstheme="majorBidi"/>
+      <w:sz w:val="32"/>
+      <w:szCs w:val="32"/>
+    </w:rPr>
+  </w:style>
+  <w:style w:type="character" w:customStyle="1" w:styleId="Kop4Char">
+    <w:name w:val="Kop 4 Char"/>
+    <w:basedOn w:val="Standaardalinea-lettertype"/>
+    <w:link w:val="Kop4"/>
+    <w:uiPriority w:val="9"/>
+    <w:semiHidden/>
+    <w:rsid w:val="006C27AA"/>
+    <w:rPr>
+      <w:rFonts w:asciiTheme="majorHAnsi" w:eastAsiaTheme="majorEastAsia" w:hAnsiTheme="majorHAnsi" w:cstheme="majorBidi"/>
+      <w:i/>
+      <w:iCs/>
+      <w:sz w:val="30"/>
+      <w:szCs w:val="30"/>
+    </w:rPr>
+  </w:style>
+  <w:style w:type="character" w:customStyle="1" w:styleId="Kop5Char">
+    <w:name w:val="Kop 5 Char"/>
+    <w:basedOn w:val="Standaardalinea-lettertype"/>
+    <w:link w:val="Kop5"/>
+    <w:uiPriority w:val="9"/>
+    <w:semiHidden/>
+    <w:rsid w:val="006C27AA"/>
+    <w:rPr>
+      <w:rFonts w:asciiTheme="majorHAnsi" w:eastAsiaTheme="majorEastAsia" w:hAnsiTheme="majorHAnsi" w:cstheme="majorBidi"/>
+      <w:sz w:val="28"/>
+      <w:szCs w:val="28"/>
+    </w:rPr>
+  </w:style>
+  <w:style w:type="character" w:customStyle="1" w:styleId="Kop6Char">
+    <w:name w:val="Kop 6 Char"/>
+    <w:basedOn w:val="Standaardalinea-lettertype"/>
+    <w:link w:val="Kop6"/>
+    <w:uiPriority w:val="9"/>
+    <w:semiHidden/>
+    <w:rsid w:val="006C27AA"/>
+    <w:rPr>
+      <w:rFonts w:asciiTheme="majorHAnsi" w:eastAsiaTheme="majorEastAsia" w:hAnsiTheme="majorHAnsi" w:cstheme="majorBidi"/>
+      <w:i/>
+      <w:iCs/>
+      <w:sz w:val="26"/>
+      <w:szCs w:val="26"/>
+    </w:rPr>
+  </w:style>
+  <w:style w:type="character" w:customStyle="1" w:styleId="Kop7Char">
+    <w:name w:val="Kop 7 Char"/>
+    <w:basedOn w:val="Standaardalinea-lettertype"/>
+    <w:link w:val="Kop7"/>
+    <w:uiPriority w:val="9"/>
+    <w:semiHidden/>
+    <w:rsid w:val="006C27AA"/>
+    <w:rPr>
+      <w:rFonts w:asciiTheme="majorHAnsi" w:eastAsiaTheme="majorEastAsia" w:hAnsiTheme="majorHAnsi" w:cstheme="majorBidi"/>
+      <w:sz w:val="24"/>
+      <w:szCs w:val="24"/>
+    </w:rPr>
+  </w:style>
+  <w:style w:type="character" w:customStyle="1" w:styleId="Kop8Char">
+    <w:name w:val="Kop 8 Char"/>
+    <w:basedOn w:val="Standaardalinea-lettertype"/>
+    <w:link w:val="Kop8"/>
+    <w:uiPriority w:val="9"/>
+    <w:semiHidden/>
+    <w:rsid w:val="006C27AA"/>
+    <w:rPr>
+      <w:rFonts w:asciiTheme="majorHAnsi" w:eastAsiaTheme="majorEastAsia" w:hAnsiTheme="majorHAnsi" w:cstheme="majorBidi"/>
+      <w:i/>
+      <w:iCs/>
+      <w:sz w:val="22"/>
+      <w:szCs w:val="22"/>
+    </w:rPr>
+  </w:style>
+  <w:style w:type="character" w:customStyle="1" w:styleId="Kop9Char">
+    <w:name w:val="Kop 9 Char"/>
+    <w:basedOn w:val="Standaardalinea-lettertype"/>
+    <w:link w:val="Kop9"/>
+    <w:uiPriority w:val="9"/>
+    <w:semiHidden/>
+    <w:rsid w:val="006C27AA"/>
+    <w:rPr>
+      <w:b/>
+      <w:bCs/>
+      <w:i/>
+      <w:iCs/>
+    </w:rPr>
+  </w:style>
+  <w:style w:type="paragraph" w:styleId="Bijschrift">
+    <w:name w:val="caption"/>
+    <w:basedOn w:val="Standaard"/>
+    <w:next w:val="Standaard"/>
+    <w:uiPriority w:val="35"/>
+    <w:semiHidden/>
+    <w:unhideWhenUsed/>
+    <w:qFormat/>
+    <w:rsid w:val="006C27AA"/>
+    <w:pPr>
+      <w:spacing w:line="240" w:lineRule="auto"/>
+    </w:pPr>
+    <w:rPr>
+      <w:b/>
+      <w:bCs/>
+      <w:color w:val="404040" w:themeColor="text1" w:themeTint="BF"/>
+      <w:sz w:val="16"/>
+      <w:szCs w:val="16"/>
+    </w:rPr>
+  </w:style>
+  <w:style w:type="paragraph" w:styleId="Ondertitel">
+    <w:name w:val="Subtitle"/>
+    <w:basedOn w:val="Standaard"/>
+    <w:next w:val="Standaard"/>
+    <w:link w:val="OndertitelChar"/>
+    <w:uiPriority w:val="11"/>
+    <w:qFormat/>
+    <w:rsid w:val="006C27AA"/>
+    <w:pPr>
+      <w:numPr>
+        <w:ilvl w:val="1"/>
+      </w:numPr>
+      <w:jc w:val="center"/>
+    </w:pPr>
+    <w:rPr>
+      <w:color w:val="44546A" w:themeColor="text2"/>
+      <w:sz w:val="28"/>
+      <w:szCs w:val="28"/>
+    </w:rPr>
+  </w:style>
+  <w:style w:type="character" w:customStyle="1" w:styleId="OndertitelChar">
+    <w:name w:val="Ondertitel Char"/>
+    <w:basedOn w:val="Standaardalinea-lettertype"/>
+    <w:link w:val="Ondertitel"/>
+    <w:uiPriority w:val="11"/>
+    <w:rsid w:val="006C27AA"/>
+    <w:rPr>
+      <w:color w:val="44546A" w:themeColor="text2"/>
+      <w:sz w:val="28"/>
+      <w:szCs w:val="28"/>
+    </w:rPr>
+  </w:style>
+  <w:style w:type="character" w:styleId="Nadruk">
+    <w:name w:val="Emphasis"/>
+    <w:basedOn w:val="Standaardalinea-lettertype"/>
+    <w:uiPriority w:val="20"/>
+    <w:qFormat/>
+    <w:rsid w:val="006C27AA"/>
+    <w:rPr>
+      <w:i/>
+      <w:iCs/>
+      <w:color w:val="000000" w:themeColor="text1"/>
+    </w:rPr>
+  </w:style>
+  <w:style w:type="character" w:styleId="Subtielebenadrukking">
+    <w:name w:val="Subtle Emphasis"/>
+    <w:basedOn w:val="Standaardalinea-lettertype"/>
+    <w:uiPriority w:val="19"/>
+    <w:qFormat/>
+    <w:rsid w:val="006C27AA"/>
+    <w:rPr>
+      <w:i/>
+      <w:iCs/>
+      <w:color w:val="595959" w:themeColor="text1" w:themeTint="A6"/>
+    </w:rPr>
+  </w:style>
+  <w:style w:type="character" w:styleId="Subtieleverwijzing">
+    <w:name w:val="Subtle Reference"/>
+    <w:basedOn w:val="Standaardalinea-lettertype"/>
+    <w:uiPriority w:val="31"/>
+    <w:qFormat/>
+    <w:rsid w:val="006C27AA"/>
+    <w:rPr>
+      <w:caps w:val="0"/>
+      <w:smallCaps/>
+      <w:color w:val="404040" w:themeColor="text1" w:themeTint="BF"/>
+      <w:spacing w:val="0"/>
+      <w:u w:val="single" w:color="7F7F7F" w:themeColor="text1" w:themeTint="80"/>
+    </w:rPr>
+  </w:style>
+  <w:style w:type="character" w:styleId="Intensieveverwijzing">
+    <w:name w:val="Intense Reference"/>
+    <w:basedOn w:val="Standaardalinea-lettertype"/>
+    <w:uiPriority w:val="32"/>
+    <w:qFormat/>
+    <w:rsid w:val="006C27AA"/>
+    <w:rPr>
+      <w:b/>
+      <w:bCs/>
+      <w:caps w:val="0"/>
+      <w:smallCaps/>
+      <w:color w:val="auto"/>
+      <w:spacing w:val="0"/>
+      <w:u w:val="single"/>
+    </w:rPr>
+  </w:style>
+  <w:style w:type="character" w:styleId="Titelvanboek">
+    <w:name w:val="Book Title"/>
+    <w:basedOn w:val="Standaardalinea-lettertype"/>
+    <w:uiPriority w:val="33"/>
+    <w:qFormat/>
+    <w:rsid w:val="006C27AA"/>
+    <w:rPr>
+      <w:b/>
+      <w:bCs/>
+      <w:caps w:val="0"/>
+      <w:smallCaps/>
+      <w:spacing w:val="0"/>
+    </w:rPr>
+  </w:style>
+  <w:style w:type="paragraph" w:styleId="Kopvaninhoudsopgave">
+    <w:name w:val="TOC Heading"/>
+    <w:basedOn w:val="Kop1"/>
+    <w:next w:val="Standaard"/>
+    <w:uiPriority w:val="39"/>
+    <w:semiHidden/>
+    <w:unhideWhenUsed/>
+    <w:qFormat/>
+    <w:rsid w:val="006C27AA"/>
+    <w:pPr>
+      <w:outlineLvl w:val="9"/>
+    </w:pPr>
   </w:style>
 </w:styles>
 </file>
@@ -2087,4 +3314,16 @@
     </a:ext>
   </a:extLst>
 </a:theme>
+</file>
+
+<file path=customXml/item1.xml><?xml version="1.0" encoding="utf-8"?>
+<b:Sources xmlns:b="http://schemas.openxmlformats.org/officeDocument/2006/bibliography" xmlns="http://schemas.openxmlformats.org/officeDocument/2006/bibliography" SelectedStyle="\APASixthEditionOfficeOnline.xsl" StyleName="APA" Version="6"/>
+</file>
+
+<file path=customXml/itemProps1.xml><?xml version="1.0" encoding="utf-8"?>
+<ds:datastoreItem xmlns:ds="http://schemas.openxmlformats.org/officeDocument/2006/customXml" ds:itemID="{D19033EE-49B1-4C10-B602-4488BABDF9B5}">
+  <ds:schemaRefs>
+    <ds:schemaRef ds:uri="http://schemas.openxmlformats.org/officeDocument/2006/bibliography"/>
+  </ds:schemaRefs>
+</ds:datastoreItem>
 </file>
</xml_diff>